<commit_message>
create the header section
</commit_message>
<xml_diff>
--- a/MERN Stack.docx
+++ b/MERN Stack.docx
@@ -52,17 +52,9 @@
         <w:rPr>
           <w:lang w:val="en-US"/>
         </w:rPr>
-        <w:t>vite@</w:t>
-      </w:r>
-      <w:proofErr w:type="gramStart"/>
-      <w:r>
-        <w:rPr>
-          <w:lang w:val="en-US"/>
-        </w:rPr>
-        <w:t>latest</w:t>
+        <w:t>vite@latest</w:t>
       </w:r>
       <w:proofErr w:type="spellEnd"/>
-      <w:proofErr w:type="gramEnd"/>
     </w:p>
     <w:p>
       <w:pPr>
@@ -79,16 +71,8 @@
         <w:rPr>
           <w:lang w:val="en-US"/>
         </w:rPr>
-        <w:t xml:space="preserve">Follow </w:t>
-      </w:r>
-      <w:proofErr w:type="gramStart"/>
-      <w:r>
-        <w:rPr>
-          <w:lang w:val="en-US"/>
-        </w:rPr>
-        <w:t>prompts</w:t>
-      </w:r>
-      <w:proofErr w:type="gramEnd"/>
+        <w:t>Follow prompts</w:t>
+      </w:r>
     </w:p>
     <w:p>
       <w:pPr>
@@ -133,16 +117,8 @@
         <w:rPr>
           <w:lang w:val="en-US"/>
         </w:rPr>
-        <w:t xml:space="preserve"> </w:t>
-      </w:r>
-      <w:proofErr w:type="gramStart"/>
-      <w:r>
-        <w:rPr>
-          <w:lang w:val="en-US"/>
-        </w:rPr>
-        <w:t>react</w:t>
-      </w:r>
-      <w:proofErr w:type="gramEnd"/>
+        <w:t xml:space="preserve"> react</w:t>
+      </w:r>
     </w:p>
     <w:p>
       <w:pPr>
@@ -159,16 +135,8 @@
         <w:rPr>
           <w:lang w:val="en-US"/>
         </w:rPr>
-        <w:t xml:space="preserve">Follow the guidelines on the </w:t>
-      </w:r>
-      <w:proofErr w:type="gramStart"/>
-      <w:r>
-        <w:rPr>
-          <w:lang w:val="en-US"/>
-        </w:rPr>
-        <w:t>document</w:t>
-      </w:r>
-      <w:proofErr w:type="gramEnd"/>
+        <w:t>Follow the guidelines on the document</w:t>
+      </w:r>
     </w:p>
     <w:p>
       <w:pPr>
@@ -193,16 +161,8 @@
         <w:rPr>
           <w:lang w:val="en-US"/>
         </w:rPr>
-        <w:t xml:space="preserve"> run </w:t>
-      </w:r>
-      <w:proofErr w:type="gramStart"/>
-      <w:r>
-        <w:rPr>
-          <w:lang w:val="en-US"/>
-        </w:rPr>
-        <w:t>dev</w:t>
-      </w:r>
-      <w:proofErr w:type="gramEnd"/>
+        <w:t xml:space="preserve"> run dev</w:t>
+      </w:r>
     </w:p>
     <w:p>
       <w:pPr>
@@ -227,34 +187,20 @@
         <w:rPr>
           <w:lang w:val="en-US"/>
         </w:rPr>
-        <w:t xml:space="preserve"> – a basic react </w:t>
-      </w:r>
-      <w:proofErr w:type="gramStart"/>
-      <w:r>
-        <w:rPr>
-          <w:lang w:val="en-US"/>
-        </w:rPr>
-        <w:t>componenet</w:t>
-      </w:r>
-      <w:proofErr w:type="gramEnd"/>
-      <w:r>
-        <w:rPr>
-          <w:lang w:val="en-US"/>
-        </w:rPr>
-        <w:t xml:space="preserve"> </w:t>
-      </w:r>
-    </w:p>
-    <w:p>
-      <w:pPr>
-        <w:rPr>
-          <w:lang w:val="en-US"/>
-        </w:rPr>
-      </w:pPr>
-      <w:r>
-        <w:rPr>
-          <w:lang w:val="en-US"/>
-        </w:rPr>
-        <w:t>Git</w:t>
+        <w:t xml:space="preserve"> – a basic react componenet </w:t>
+      </w:r>
+    </w:p>
+    <w:p>
+      <w:pPr>
+        <w:rPr>
+          <w:lang w:val="en-US"/>
+        </w:rPr>
+      </w:pPr>
+      <w:r>
+        <w:rPr>
+          <w:lang w:val="en-US"/>
+        </w:rPr>
+        <w:t>React</w:t>
       </w:r>
     </w:p>
     <w:p>
@@ -272,16 +218,8 @@
         <w:rPr>
           <w:lang w:val="en-US"/>
         </w:rPr>
-        <w:t xml:space="preserve">git </w:t>
-      </w:r>
-      <w:proofErr w:type="spellStart"/>
-      <w:r>
-        <w:rPr>
-          <w:lang w:val="en-US"/>
-        </w:rPr>
-        <w:t>init</w:t>
-      </w:r>
-      <w:proofErr w:type="spellEnd"/>
+        <w:t>flowbite-react.com</w:t>
+      </w:r>
     </w:p>
     <w:p>
       <w:pPr>
@@ -294,20 +232,19 @@
           <w:lang w:val="en-US"/>
         </w:rPr>
       </w:pPr>
-      <w:r>
-        <w:rPr>
-          <w:lang w:val="en-US"/>
-        </w:rPr>
-        <w:t xml:space="preserve">git </w:t>
-      </w:r>
-      <w:proofErr w:type="gramStart"/>
-      <w:r>
-        <w:rPr>
-          <w:lang w:val="en-US"/>
-        </w:rPr>
-        <w:t>add .</w:t>
-      </w:r>
-      <w:proofErr w:type="gramEnd"/>
+    </w:p>
+    <w:p>
+      <w:pPr>
+        <w:rPr>
+          <w:lang w:val="en-US"/>
+        </w:rPr>
+      </w:pPr>
+      <w:r>
+        <w:rPr>
+          <w:lang w:val="en-US"/>
+        </w:rPr>
+        <w:t>Git</w:t>
+      </w:r>
     </w:p>
     <w:p>
       <w:pPr>
@@ -324,22 +261,16 @@
         <w:rPr>
           <w:lang w:val="en-US"/>
         </w:rPr>
-        <w:t>git commit -m “</w:t>
-      </w:r>
-      <w:proofErr w:type="gramStart"/>
-      <w:r>
-        <w:rPr>
-          <w:lang w:val="en-US"/>
-        </w:rPr>
-        <w:t>COMMENT</w:t>
-      </w:r>
-      <w:proofErr w:type="gramEnd"/>
-      <w:r>
-        <w:rPr>
-          <w:lang w:val="en-US"/>
-        </w:rPr>
-        <w:t>”</w:t>
-      </w:r>
+        <w:t xml:space="preserve">git </w:t>
+      </w:r>
+      <w:proofErr w:type="spellStart"/>
+      <w:r>
+        <w:rPr>
+          <w:lang w:val="en-US"/>
+        </w:rPr>
+        <w:t>init</w:t>
+      </w:r>
+      <w:proofErr w:type="spellEnd"/>
     </w:p>
     <w:p>
       <w:pPr>
@@ -356,16 +287,8 @@
         <w:rPr>
           <w:lang w:val="en-US"/>
         </w:rPr>
-        <w:t>git remote add origin https:/</w:t>
-      </w:r>
-      <w:proofErr w:type="gramStart"/>
-      <w:r>
-        <w:rPr>
-          <w:lang w:val="en-US"/>
-        </w:rPr>
-        <w:t>/..</w:t>
-      </w:r>
-      <w:proofErr w:type="gramEnd"/>
+        <w:t>git add .</w:t>
+      </w:r>
     </w:p>
     <w:p>
       <w:pPr>
@@ -382,7 +305,7 @@
         <w:rPr>
           <w:lang w:val="en-US"/>
         </w:rPr>
-        <w:t>git branch -M main</w:t>
+        <w:t>git commit -m “COMMENT”</w:t>
       </w:r>
     </w:p>
     <w:p>
@@ -400,6 +323,42 @@
         <w:rPr>
           <w:lang w:val="en-US"/>
         </w:rPr>
+        <w:t>git remote add origin https://..</w:t>
+      </w:r>
+    </w:p>
+    <w:p>
+      <w:pPr>
+        <w:pStyle w:val="ListParagraph"/>
+        <w:numPr>
+          <w:ilvl w:val="0"/>
+          <w:numId w:val="1"/>
+        </w:numPr>
+        <w:rPr>
+          <w:lang w:val="en-US"/>
+        </w:rPr>
+      </w:pPr>
+      <w:r>
+        <w:rPr>
+          <w:lang w:val="en-US"/>
+        </w:rPr>
+        <w:t>git branch -M main</w:t>
+      </w:r>
+    </w:p>
+    <w:p>
+      <w:pPr>
+        <w:pStyle w:val="ListParagraph"/>
+        <w:numPr>
+          <w:ilvl w:val="0"/>
+          <w:numId w:val="1"/>
+        </w:numPr>
+        <w:rPr>
+          <w:lang w:val="en-US"/>
+        </w:rPr>
+      </w:pPr>
+      <w:r>
+        <w:rPr>
+          <w:lang w:val="en-US"/>
+        </w:rPr>
         <w:t>git push -u origin</w:t>
       </w:r>
     </w:p>
@@ -436,16 +395,8 @@
         <w:rPr>
           <w:lang w:val="en-US"/>
         </w:rPr>
-        <w:t>git pull origin main –allow-unrelated-</w:t>
-      </w:r>
-      <w:proofErr w:type="gramStart"/>
-      <w:r>
-        <w:rPr>
-          <w:lang w:val="en-US"/>
-        </w:rPr>
-        <w:t>histories</w:t>
-      </w:r>
-      <w:proofErr w:type="gramEnd"/>
+        <w:t>git pull origin main –allow-unrelated-histories</w:t>
+      </w:r>
     </w:p>
     <w:p>
       <w:pPr>

</xml_diff>